<commit_message>
am adaugat documentul SDD
</commit_message>
<xml_diff>
--- a/Lab4_specificații_proiectare.docx
+++ b/Lab4_specificații_proiectare.docx
@@ -92,10 +92,18 @@
         <w:br w:type="page"/>
       </w:r>
     </w:p>
-    <w:bookmarkStart w:id="4" w:name="_Toc164004829" w:displacedByCustomXml="next"/>
-    <w:bookmarkStart w:id="5" w:name="_Toc164004781" w:displacedByCustomXml="next"/>
+    <w:bookmarkStart w:id="4" w:name="_Toc164004781" w:displacedByCustomXml="next"/>
+    <w:bookmarkStart w:id="5" w:name="_Toc164004829" w:displacedByCustomXml="next"/>
     <w:sdt>
       <w:sdtPr>
+        <w:rPr>
+          <w:rFonts w:ascii="Arial" w:eastAsia="Times New Roman" w:hAnsi="Arial" w:cs="Times New Roman"/>
+          <w:b w:val="0"/>
+          <w:bCs w:val="0"/>
+          <w:color w:val="auto"/>
+          <w:sz w:val="22"/>
+          <w:szCs w:val="20"/>
+        </w:rPr>
         <w:id w:val="57368871"/>
         <w:docPartObj>
           <w:docPartGallery w:val="Table of Contents"/>
@@ -104,11 +112,7 @@
       </w:sdtPr>
       <w:sdtEndPr>
         <w:rPr>
-          <w:rFonts w:ascii="Arial" w:eastAsia="Times New Roman" w:hAnsi="Arial" w:cs="Times New Roman"/>
           <w:noProof/>
-          <w:color w:val="auto"/>
-          <w:sz w:val="22"/>
-          <w:szCs w:val="20"/>
         </w:rPr>
       </w:sdtEndPr>
       <w:sdtContent>
@@ -2822,13 +2826,13 @@
       </w:pPr>
       <w:bookmarkStart w:id="10" w:name="_Toc403385924"/>
       <w:bookmarkStart w:id="11" w:name="_Toc160527836"/>
-      <w:bookmarkStart w:id="12" w:name="_Toc497871702"/>
-      <w:bookmarkStart w:id="13" w:name="_Toc497872046"/>
-      <w:bookmarkStart w:id="14" w:name="_Toc497872814"/>
-      <w:bookmarkStart w:id="15" w:name="_Toc497872969"/>
-      <w:bookmarkStart w:id="16" w:name="_Toc497873017"/>
-      <w:bookmarkStart w:id="17" w:name="_Toc164004830"/>
-      <w:bookmarkStart w:id="18" w:name="_Toc164005087"/>
+      <w:bookmarkStart w:id="12" w:name="_Toc164004830"/>
+      <w:bookmarkStart w:id="13" w:name="_Toc164005087"/>
+      <w:bookmarkStart w:id="14" w:name="_Toc497871702"/>
+      <w:bookmarkStart w:id="15" w:name="_Toc497872046"/>
+      <w:bookmarkStart w:id="16" w:name="_Toc497872814"/>
+      <w:bookmarkStart w:id="17" w:name="_Toc497872969"/>
+      <w:bookmarkStart w:id="18" w:name="_Toc497873017"/>
       <w:bookmarkEnd w:id="6"/>
       <w:bookmarkEnd w:id="7"/>
       <w:bookmarkEnd w:id="8"/>
@@ -2848,8 +2852,8 @@
         <w:t>ere</w:t>
       </w:r>
       <w:bookmarkEnd w:id="11"/>
-      <w:bookmarkEnd w:id="17"/>
-      <w:bookmarkEnd w:id="18"/>
+      <w:bookmarkEnd w:id="12"/>
+      <w:bookmarkEnd w:id="13"/>
     </w:p>
     <w:p>
       <w:pPr>
@@ -3525,9 +3529,9 @@
         </w:rPr>
       </w:pPr>
       <w:bookmarkStart w:id="45" w:name="_Toc160527846"/>
-      <w:bookmarkStart w:id="46" w:name="_Toc403385935"/>
-      <w:bookmarkStart w:id="47" w:name="_Toc164004837"/>
-      <w:bookmarkStart w:id="48" w:name="_Toc164005094"/>
+      <w:bookmarkStart w:id="46" w:name="_Toc164004837"/>
+      <w:bookmarkStart w:id="47" w:name="_Toc164005094"/>
+      <w:bookmarkStart w:id="48" w:name="_Toc403385935"/>
       <w:r>
         <w:rPr>
           <w:lang w:val="ro-RO"/>
@@ -3535,15 +3539,15 @@
         <w:t>Metode de dezvoltare</w:t>
       </w:r>
       <w:bookmarkEnd w:id="45"/>
+      <w:bookmarkEnd w:id="46"/>
       <w:bookmarkEnd w:id="47"/>
+      <w:r>
+        <w:rPr>
+          <w:lang w:val="ro-RO"/>
+        </w:rPr>
+        <w:t xml:space="preserve"> </w:t>
+      </w:r>
       <w:bookmarkEnd w:id="48"/>
-      <w:r>
-        <w:rPr>
-          <w:lang w:val="ro-RO"/>
-        </w:rPr>
-        <w:t xml:space="preserve"> </w:t>
-      </w:r>
-      <w:bookmarkEnd w:id="46"/>
     </w:p>
     <w:p>
       <w:pPr>
@@ -4828,25 +4832,6 @@
       <w:pPr>
         <w:pStyle w:val="ListParagraph"/>
         <w:numPr>
-          <w:ilvl w:val="1"/>
-          <w:numId w:val="37"/>
-        </w:numPr>
-        <w:jc w:val="both"/>
-        <w:rPr>
-          <w:lang w:val="ro-RO"/>
-        </w:rPr>
-      </w:pPr>
-      <w:r>
-        <w:rPr>
-          <w:lang w:val="ro-RO"/>
-        </w:rPr>
-        <w:t>Geany este un compilator dezvoltat special pentru mediul Linux și este optimizat pentru programarea în Python.</w:t>
-      </w:r>
-    </w:p>
-    <w:p>
-      <w:pPr>
-        <w:pStyle w:val="ListParagraph"/>
-        <w:numPr>
           <w:ilvl w:val="0"/>
           <w:numId w:val="37"/>
         </w:numPr>
@@ -4924,7 +4909,6 @@
         <w:rPr>
           <w:lang w:val="ro-RO"/>
         </w:rPr>
-        <w:lastRenderedPageBreak/>
         <w:t>Interacțiunea cu baza de date Firebase permite afișarea datelor stocate și utilizarea acestora pentru predicții și analize ulterioare.</w:t>
       </w:r>
     </w:p>
@@ -4945,6 +4929,82 @@
           <w:lang w:val="ro-RO"/>
         </w:rPr>
         <w:t>Senzorii transmit date către baza de date la un interval bine stabilit, pentru a crește eficiența</w:t>
+      </w:r>
+    </w:p>
+    <w:p>
+      <w:pPr>
+        <w:pStyle w:val="ListParagraph"/>
+        <w:numPr>
+          <w:ilvl w:val="0"/>
+          <w:numId w:val="36"/>
+        </w:numPr>
+        <w:rPr>
+          <w:lang w:val="ro-RO"/>
+        </w:rPr>
+      </w:pPr>
+      <w:r>
+        <w:rPr>
+          <w:lang w:val="ro-RO"/>
+        </w:rPr>
+        <w:lastRenderedPageBreak/>
+        <w:t>Montaj:</w:t>
+      </w:r>
+    </w:p>
+    <w:p>
+      <w:pPr>
+        <w:pStyle w:val="ListParagraph"/>
+        <w:numPr>
+          <w:ilvl w:val="0"/>
+          <w:numId w:val="39"/>
+        </w:numPr>
+        <w:jc w:val="both"/>
+        <w:rPr>
+          <w:lang w:val="ro-RO"/>
+        </w:rPr>
+      </w:pPr>
+      <w:r>
+        <w:rPr>
+          <w:lang w:val="ro-RO"/>
+        </w:rPr>
+        <w:t>Preluarea datelor de la senzori: temperatură, umiditate, calitate aer, radiație UV, lumină</w:t>
+      </w:r>
+    </w:p>
+    <w:p>
+      <w:pPr>
+        <w:pStyle w:val="ListParagraph"/>
+        <w:numPr>
+          <w:ilvl w:val="0"/>
+          <w:numId w:val="39"/>
+        </w:numPr>
+        <w:jc w:val="both"/>
+        <w:rPr>
+          <w:lang w:val="ro-RO"/>
+        </w:rPr>
+      </w:pPr>
+      <w:r>
+        <w:rPr>
+          <w:lang w:val="ro-RO"/>
+        </w:rPr>
+        <w:t>Transmiterea datelor către aplicație</w:t>
+      </w:r>
+    </w:p>
+    <w:p>
+      <w:pPr>
+        <w:pStyle w:val="ListParagraph"/>
+        <w:numPr>
+          <w:ilvl w:val="0"/>
+          <w:numId w:val="39"/>
+        </w:numPr>
+        <w:jc w:val="both"/>
+        <w:rPr>
+          <w:lang w:val="ro-RO"/>
+        </w:rPr>
+      </w:pPr>
+      <w:r>
+        <w:rPr>
+          <w:lang w:val="ro-RO"/>
+        </w:rPr>
+        <w:t>Validarea datelor</w:t>
       </w:r>
     </w:p>
     <w:p>
@@ -5715,6 +5775,7 @@
           <w:bCs w:val="0"/>
           <w:i/>
           <w:iCs/>
+          <w:noProof/>
           <w:sz w:val="18"/>
           <w:szCs w:val="18"/>
         </w:rPr>
@@ -6475,13 +6536,7 @@
               <w:rPr>
                 <w:lang w:val="ro-RO"/>
               </w:rPr>
-              <w:t>Id_</w:t>
-            </w:r>
-            <w:r>
-              <w:rPr>
-                <w:lang w:val="ro-RO"/>
-              </w:rPr>
-              <w:t>temp</w:t>
+              <w:t>Id_temp</w:t>
             </w:r>
           </w:p>
         </w:tc>
@@ -6541,19 +6596,7 @@
               <w:rPr>
                 <w:lang w:val="ro-RO"/>
               </w:rPr>
-              <w:t>Val_</w:t>
-            </w:r>
-            <w:r>
-              <w:rPr>
-                <w:lang w:val="ro-RO"/>
-              </w:rPr>
-              <w:t xml:space="preserve"> </w:t>
-            </w:r>
-            <w:r>
-              <w:rPr>
-                <w:lang w:val="ro-RO"/>
-              </w:rPr>
-              <w:t>temp</w:t>
+              <w:t>Val_ temp</w:t>
             </w:r>
           </w:p>
         </w:tc>
@@ -6613,19 +6656,7 @@
               <w:rPr>
                 <w:lang w:val="ro-RO"/>
               </w:rPr>
-              <w:t>Data_</w:t>
-            </w:r>
-            <w:r>
-              <w:rPr>
-                <w:lang w:val="ro-RO"/>
-              </w:rPr>
-              <w:t xml:space="preserve"> </w:t>
-            </w:r>
-            <w:r>
-              <w:rPr>
-                <w:lang w:val="ro-RO"/>
-              </w:rPr>
-              <w:t>temp</w:t>
+              <w:t>Data_ temp</w:t>
             </w:r>
           </w:p>
         </w:tc>
@@ -6685,19 +6716,7 @@
               <w:rPr>
                 <w:lang w:val="ro-RO"/>
               </w:rPr>
-              <w:t>Ora_</w:t>
-            </w:r>
-            <w:r>
-              <w:rPr>
-                <w:lang w:val="ro-RO"/>
-              </w:rPr>
-              <w:t xml:space="preserve"> </w:t>
-            </w:r>
-            <w:r>
-              <w:rPr>
-                <w:lang w:val="ro-RO"/>
-              </w:rPr>
-              <w:t>temp</w:t>
+              <w:t>Ora_ temp</w:t>
             </w:r>
           </w:p>
         </w:tc>
@@ -6757,19 +6776,7 @@
               <w:rPr>
                 <w:lang w:val="ro-RO"/>
               </w:rPr>
-              <w:t>Id_incapere_</w:t>
-            </w:r>
-            <w:r>
-              <w:rPr>
-                <w:lang w:val="ro-RO"/>
-              </w:rPr>
-              <w:t xml:space="preserve"> </w:t>
-            </w:r>
-            <w:r>
-              <w:rPr>
-                <w:lang w:val="ro-RO"/>
-              </w:rPr>
-              <w:t>temp</w:t>
+              <w:t>Id_incapere_ temp</w:t>
             </w:r>
           </w:p>
         </w:tc>
@@ -6835,13 +6842,7 @@
               <w:rPr>
                 <w:lang w:val="ro-RO"/>
               </w:rPr>
-              <w:t>Id_</w:t>
-            </w:r>
-            <w:r>
-              <w:rPr>
-                <w:lang w:val="ro-RO"/>
-              </w:rPr>
-              <w:t>umid</w:t>
+              <w:t>Id_umid</w:t>
             </w:r>
           </w:p>
         </w:tc>
@@ -6901,19 +6902,7 @@
               <w:rPr>
                 <w:lang w:val="ro-RO"/>
               </w:rPr>
-              <w:t>Val_</w:t>
-            </w:r>
-            <w:r>
-              <w:rPr>
-                <w:lang w:val="ro-RO"/>
-              </w:rPr>
-              <w:t xml:space="preserve"> </w:t>
-            </w:r>
-            <w:r>
-              <w:rPr>
-                <w:lang w:val="ro-RO"/>
-              </w:rPr>
-              <w:t>umid</w:t>
+              <w:t>Val_ umid</w:t>
             </w:r>
           </w:p>
         </w:tc>
@@ -6973,19 +6962,7 @@
               <w:rPr>
                 <w:lang w:val="ro-RO"/>
               </w:rPr>
-              <w:t>Data_</w:t>
-            </w:r>
-            <w:r>
-              <w:rPr>
-                <w:lang w:val="ro-RO"/>
-              </w:rPr>
-              <w:t xml:space="preserve"> </w:t>
-            </w:r>
-            <w:r>
-              <w:rPr>
-                <w:lang w:val="ro-RO"/>
-              </w:rPr>
-              <w:t>umid</w:t>
+              <w:t>Data_ umid</w:t>
             </w:r>
           </w:p>
         </w:tc>
@@ -7045,19 +7022,7 @@
               <w:rPr>
                 <w:lang w:val="ro-RO"/>
               </w:rPr>
-              <w:t>Ora_</w:t>
-            </w:r>
-            <w:r>
-              <w:rPr>
-                <w:lang w:val="ro-RO"/>
-              </w:rPr>
-              <w:t xml:space="preserve"> </w:t>
-            </w:r>
-            <w:r>
-              <w:rPr>
-                <w:lang w:val="ro-RO"/>
-              </w:rPr>
-              <w:t>umid</w:t>
+              <w:t>Ora_ umid</w:t>
             </w:r>
           </w:p>
         </w:tc>
@@ -7117,19 +7082,7 @@
               <w:rPr>
                 <w:lang w:val="ro-RO"/>
               </w:rPr>
-              <w:t>Id_incapere_</w:t>
-            </w:r>
-            <w:r>
-              <w:rPr>
-                <w:lang w:val="ro-RO"/>
-              </w:rPr>
-              <w:t xml:space="preserve"> </w:t>
-            </w:r>
-            <w:r>
-              <w:rPr>
-                <w:lang w:val="ro-RO"/>
-              </w:rPr>
-              <w:t>umid</w:t>
+              <w:t>Id_incapere_ umid</w:t>
             </w:r>
           </w:p>
         </w:tc>
@@ -7195,13 +7148,7 @@
               <w:rPr>
                 <w:lang w:val="ro-RO"/>
               </w:rPr>
-              <w:t>Id_</w:t>
-            </w:r>
-            <w:r>
-              <w:rPr>
-                <w:lang w:val="ro-RO"/>
-              </w:rPr>
-              <w:t>pm2.5</w:t>
+              <w:t>Id_pm2.5</w:t>
             </w:r>
           </w:p>
         </w:tc>
@@ -7261,19 +7208,7 @@
               <w:rPr>
                 <w:lang w:val="ro-RO"/>
               </w:rPr>
-              <w:t>Val_</w:t>
-            </w:r>
-            <w:r>
-              <w:rPr>
-                <w:lang w:val="ro-RO"/>
-              </w:rPr>
-              <w:t xml:space="preserve"> </w:t>
-            </w:r>
-            <w:r>
-              <w:rPr>
-                <w:lang w:val="ro-RO"/>
-              </w:rPr>
-              <w:t>pm2.5</w:t>
+              <w:t>Val_ pm2.5</w:t>
             </w:r>
           </w:p>
         </w:tc>
@@ -7333,19 +7268,7 @@
               <w:rPr>
                 <w:lang w:val="ro-RO"/>
               </w:rPr>
-              <w:t>Data_</w:t>
-            </w:r>
-            <w:r>
-              <w:rPr>
-                <w:lang w:val="ro-RO"/>
-              </w:rPr>
-              <w:t xml:space="preserve"> </w:t>
-            </w:r>
-            <w:r>
-              <w:rPr>
-                <w:lang w:val="ro-RO"/>
-              </w:rPr>
-              <w:t>pm2.5</w:t>
+              <w:t>Data_ pm2.5</w:t>
             </w:r>
           </w:p>
         </w:tc>
@@ -7405,19 +7328,7 @@
               <w:rPr>
                 <w:lang w:val="ro-RO"/>
               </w:rPr>
-              <w:t>Ora_</w:t>
-            </w:r>
-            <w:r>
-              <w:rPr>
-                <w:lang w:val="ro-RO"/>
-              </w:rPr>
-              <w:t xml:space="preserve"> </w:t>
-            </w:r>
-            <w:r>
-              <w:rPr>
-                <w:lang w:val="ro-RO"/>
-              </w:rPr>
-              <w:t>pm2.5</w:t>
+              <w:t>Ora_ pm2.5</w:t>
             </w:r>
           </w:p>
         </w:tc>
@@ -7477,19 +7388,7 @@
               <w:rPr>
                 <w:lang w:val="ro-RO"/>
               </w:rPr>
-              <w:t>Id_incapere_</w:t>
-            </w:r>
-            <w:r>
-              <w:rPr>
-                <w:lang w:val="ro-RO"/>
-              </w:rPr>
-              <w:t xml:space="preserve"> </w:t>
-            </w:r>
-            <w:r>
-              <w:rPr>
-                <w:lang w:val="ro-RO"/>
-              </w:rPr>
-              <w:t>pm2.5</w:t>
+              <w:t>Id_incapere_ pm2.5</w:t>
             </w:r>
           </w:p>
         </w:tc>
@@ -7555,13 +7454,7 @@
               <w:rPr>
                 <w:lang w:val="ro-RO"/>
               </w:rPr>
-              <w:t>Id_</w:t>
-            </w:r>
-            <w:r>
-              <w:rPr>
-                <w:lang w:val="ro-RO"/>
-              </w:rPr>
-              <w:t>uv</w:t>
+              <w:t>Id_uv</w:t>
             </w:r>
           </w:p>
         </w:tc>
@@ -7867,13 +7760,7 @@
               <w:rPr>
                 <w:lang w:val="ro-RO"/>
               </w:rPr>
-              <w:t>Id_</w:t>
-            </w:r>
-            <w:r>
-              <w:rPr>
-                <w:lang w:val="ro-RO"/>
-              </w:rPr>
-              <w:t>gaz</w:t>
+              <w:t>Id_gaz</w:t>
             </w:r>
           </w:p>
         </w:tc>
@@ -9001,13 +8888,7 @@
         <w:rPr>
           <w:lang w:val="ro-RO"/>
         </w:rPr>
-        <w:t>Val_</w:t>
-      </w:r>
-      <w:r>
-        <w:rPr>
-          <w:lang w:val="ro-RO"/>
-        </w:rPr>
-        <w:t xml:space="preserve"> </w:t>
+        <w:t xml:space="preserve">Val_ </w:t>
       </w:r>
       <w:r>
         <w:rPr>
@@ -9037,13 +8918,7 @@
         <w:rPr>
           <w:lang w:val="ro-RO"/>
         </w:rPr>
-        <w:t>Data_</w:t>
-      </w:r>
-      <w:r>
-        <w:rPr>
-          <w:lang w:val="ro-RO"/>
-        </w:rPr>
-        <w:t xml:space="preserve"> </w:t>
+        <w:t xml:space="preserve">Data_ </w:t>
       </w:r>
       <w:r>
         <w:rPr>
@@ -9073,13 +8948,7 @@
         <w:rPr>
           <w:lang w:val="ro-RO"/>
         </w:rPr>
-        <w:t>Ora_</w:t>
-      </w:r>
-      <w:r>
-        <w:rPr>
-          <w:lang w:val="ro-RO"/>
-        </w:rPr>
-        <w:t xml:space="preserve"> </w:t>
+        <w:t xml:space="preserve">Ora_ </w:t>
       </w:r>
       <w:r>
         <w:rPr>
@@ -9109,13 +8978,7 @@
         <w:rPr>
           <w:lang w:val="ro-RO"/>
         </w:rPr>
-        <w:t>Id_incapere_</w:t>
-      </w:r>
-      <w:r>
-        <w:rPr>
-          <w:lang w:val="ro-RO"/>
-        </w:rPr>
-        <w:t xml:space="preserve"> </w:t>
+        <w:t xml:space="preserve">Id_incapere_ </w:t>
       </w:r>
       <w:r>
         <w:rPr>
@@ -9816,6 +9679,7 @@
           <w:bCs w:val="0"/>
           <w:i/>
           <w:iCs/>
+          <w:noProof/>
           <w:sz w:val="18"/>
           <w:szCs w:val="18"/>
         </w:rPr>
@@ -10024,43 +9888,7 @@
           <w:lang w:val="ro-RO" w:eastAsia="en-US"/>
         </w:rPr>
         <w:lastRenderedPageBreak/>
-        <w:t>Al doilea ecran prezintă o interfață</w:t>
-      </w:r>
-      <w:r>
-        <w:rPr>
-          <w:i w:val="0"/>
-          <w:color w:val="auto"/>
-          <w:sz w:val="22"/>
-          <w:lang w:val="ro-RO" w:eastAsia="en-US"/>
-        </w:rPr>
-        <w:t xml:space="preserve"> care</w:t>
-      </w:r>
-      <w:r>
-        <w:rPr>
-          <w:i w:val="0"/>
-          <w:color w:val="auto"/>
-          <w:sz w:val="22"/>
-          <w:lang w:val="ro-RO" w:eastAsia="en-US"/>
-        </w:rPr>
-        <w:t xml:space="preserve"> ofer</w:t>
-      </w:r>
-      <w:r>
-        <w:rPr>
-          <w:i w:val="0"/>
-          <w:color w:val="auto"/>
-          <w:sz w:val="22"/>
-          <w:lang w:val="ro-RO" w:eastAsia="en-US"/>
-        </w:rPr>
-        <w:t>ă</w:t>
-      </w:r>
-      <w:r>
-        <w:rPr>
-          <w:i w:val="0"/>
-          <w:color w:val="auto"/>
-          <w:sz w:val="22"/>
-          <w:lang w:val="ro-RO" w:eastAsia="en-US"/>
-        </w:rPr>
-        <w:t xml:space="preserve"> două opțiuni principale: un panou de control și un panou de vizualizare a datelor. De asemenea, afișează data curentă, ora și numele ecranului.</w:t>
+        <w:t>Al doilea ecran prezintă o interfață care oferă două opțiuni principale: un panou de control și un panou de vizualizare a datelor. De asemenea, afișează data curentă, ora și numele ecranului.</w:t>
       </w:r>
     </w:p>
     <w:p>
@@ -10085,25 +9913,7 @@
           <w:sz w:val="22"/>
           <w:lang w:val="ro-RO" w:eastAsia="en-US"/>
         </w:rPr>
-        <w:t xml:space="preserve">Panou de control: </w:t>
-      </w:r>
-      <w:r>
-        <w:rPr>
-          <w:i w:val="0"/>
-          <w:color w:val="auto"/>
-          <w:sz w:val="22"/>
-          <w:lang w:val="ro-RO" w:eastAsia="en-US"/>
-        </w:rPr>
-        <w:t>a</w:t>
-      </w:r>
-      <w:r>
-        <w:rPr>
-          <w:i w:val="0"/>
-          <w:color w:val="auto"/>
-          <w:sz w:val="22"/>
-          <w:lang w:val="ro-RO" w:eastAsia="en-US"/>
-        </w:rPr>
-        <w:t>ceastă opțiune, reprezentată printr-o etichetă text, duce către o interfață dedicată controlului, unde utilizatorii pot gestiona diferite dispozitive.</w:t>
+        <w:t>Panou de control: această opțiune, reprezentată printr-o etichetă text, duce către o interfață dedicată controlului, unde utilizatorii pot gestiona diferite dispozitive.</w:t>
       </w:r>
     </w:p>
     <w:p>
@@ -10128,25 +9938,7 @@
           <w:sz w:val="22"/>
           <w:lang w:val="ro-RO" w:eastAsia="en-US"/>
         </w:rPr>
-        <w:t xml:space="preserve">Panou de vizualizare a datelor: </w:t>
-      </w:r>
-      <w:r>
-        <w:rPr>
-          <w:i w:val="0"/>
-          <w:color w:val="auto"/>
-          <w:sz w:val="22"/>
-          <w:lang w:val="ro-RO" w:eastAsia="en-US"/>
-        </w:rPr>
-        <w:t>a</w:t>
-      </w:r>
-      <w:r>
-        <w:rPr>
-          <w:i w:val="0"/>
-          <w:color w:val="auto"/>
-          <w:sz w:val="22"/>
-          <w:lang w:val="ro-RO" w:eastAsia="en-US"/>
-        </w:rPr>
-        <w:t xml:space="preserve">ceastă opțiune, reprezentată printr-o etichetă, conduce către o interfață unde utilizatorii pot vedea date diverse legate de sistemul lor de casă inteligentă. </w:t>
+        <w:t xml:space="preserve">Panou de vizualizare a datelor: această opțiune, reprezentată printr-o etichetă, conduce către o interfață unde utilizatorii pot vedea date diverse legate de sistemul lor de casă inteligentă. </w:t>
       </w:r>
     </w:p>
     <w:p>
@@ -10171,61 +9963,7 @@
           <w:sz w:val="22"/>
           <w:lang w:val="ro-RO" w:eastAsia="en-US"/>
         </w:rPr>
-        <w:t xml:space="preserve">Ceas: </w:t>
-      </w:r>
-      <w:r>
-        <w:rPr>
-          <w:i w:val="0"/>
-          <w:color w:val="auto"/>
-          <w:sz w:val="22"/>
-          <w:lang w:val="ro-RO" w:eastAsia="en-US"/>
-        </w:rPr>
-        <w:t>e</w:t>
-      </w:r>
-      <w:r>
-        <w:rPr>
-          <w:i w:val="0"/>
-          <w:color w:val="auto"/>
-          <w:sz w:val="22"/>
-          <w:lang w:val="ro-RO" w:eastAsia="en-US"/>
-        </w:rPr>
-        <w:t xml:space="preserve">ste prezentat </w:t>
-      </w:r>
-      <w:r>
-        <w:rPr>
-          <w:i w:val="0"/>
-          <w:color w:val="auto"/>
-          <w:sz w:val="22"/>
-          <w:lang w:val="ro-RO" w:eastAsia="en-US"/>
-        </w:rPr>
-        <w:t>un</w:t>
-      </w:r>
-      <w:r>
-        <w:rPr>
-          <w:i w:val="0"/>
-          <w:color w:val="auto"/>
-          <w:sz w:val="22"/>
-          <w:lang w:val="ro-RO" w:eastAsia="en-US"/>
-        </w:rPr>
-        <w:t xml:space="preserve"> c</w:t>
-      </w:r>
-      <w:r>
-        <w:rPr>
-          <w:i w:val="0"/>
-          <w:color w:val="auto"/>
-          <w:sz w:val="22"/>
-          <w:lang w:val="ro-RO" w:eastAsia="en-US"/>
-        </w:rPr>
-        <w:t>eas</w:t>
-      </w:r>
-      <w:r>
-        <w:rPr>
-          <w:i w:val="0"/>
-          <w:color w:val="auto"/>
-          <w:sz w:val="22"/>
-          <w:lang w:val="ro-RO" w:eastAsia="en-US"/>
-        </w:rPr>
-        <w:t xml:space="preserve"> digital care arată ora curentă într-un format clar și ușor de citit. Astfel, utilizatorii pot verifica rapid ora fără a fi necesară navigarea către alte ecrane.</w:t>
+        <w:t>Ceas: este prezentat un ceas digital care arată ora curentă într-un format clar și ușor de citit. Astfel, utilizatorii pot verifica rapid ora fără a fi necesară navigarea către alte ecrane.</w:t>
       </w:r>
     </w:p>
     <w:p>
@@ -10250,25 +9988,7 @@
           <w:sz w:val="22"/>
           <w:lang w:val="ro-RO" w:eastAsia="en-US"/>
         </w:rPr>
-        <w:t xml:space="preserve">Numele ecranului: </w:t>
-      </w:r>
-      <w:r>
-        <w:rPr>
-          <w:i w:val="0"/>
-          <w:color w:val="auto"/>
-          <w:sz w:val="22"/>
-          <w:lang w:val="ro-RO" w:eastAsia="en-US"/>
-        </w:rPr>
-        <w:t>e</w:t>
-      </w:r>
-      <w:r>
-        <w:rPr>
-          <w:i w:val="0"/>
-          <w:color w:val="auto"/>
-          <w:sz w:val="22"/>
-          <w:lang w:val="ro-RO" w:eastAsia="en-US"/>
-        </w:rPr>
-        <w:t>ticheta „Meniu principal” indică faptul că acesta este ecranul principal al interfeței sistemulu.</w:t>
+        <w:t>Numele ecranului: eticheta „Meniu principal” indică faptul că acesta este ecranul principal al interfeței sistemulu.</w:t>
       </w:r>
     </w:p>
     <w:p>
@@ -10293,25 +10013,7 @@
           <w:sz w:val="22"/>
           <w:lang w:val="ro-RO" w:eastAsia="en-US"/>
         </w:rPr>
-        <w:t xml:space="preserve">Data: </w:t>
-      </w:r>
-      <w:r>
-        <w:rPr>
-          <w:i w:val="0"/>
-          <w:color w:val="auto"/>
-          <w:sz w:val="22"/>
-          <w:lang w:val="ro-RO" w:eastAsia="en-US"/>
-        </w:rPr>
-        <w:t>d</w:t>
-      </w:r>
-      <w:r>
-        <w:rPr>
-          <w:i w:val="0"/>
-          <w:color w:val="auto"/>
-          <w:sz w:val="22"/>
-          <w:lang w:val="ro-RO" w:eastAsia="en-US"/>
-        </w:rPr>
-        <w:t>ata curentă este afișată într-un format standard, oferind utilizatorilor context suplimentar alături de oră.</w:t>
+        <w:t>Data: data curentă este afișată într-un format standard, oferind utilizatorilor context suplimentar alături de oră.</w:t>
       </w:r>
     </w:p>
     <w:p>
@@ -10357,6 +10059,7 @@
           <w:bCs w:val="0"/>
           <w:i/>
           <w:iCs/>
+          <w:noProof/>
           <w:sz w:val="18"/>
           <w:szCs w:val="18"/>
         </w:rPr>
@@ -10577,25 +10280,7 @@
           <w:sz w:val="22"/>
           <w:lang w:val="ro-RO" w:eastAsia="en-US"/>
         </w:rPr>
-        <w:t xml:space="preserve">Temperatură: </w:t>
-      </w:r>
-      <w:r>
-        <w:rPr>
-          <w:i w:val="0"/>
-          <w:color w:val="auto"/>
-          <w:sz w:val="22"/>
-          <w:lang w:val="ro-RO" w:eastAsia="en-US"/>
-        </w:rPr>
-        <w:t>a</w:t>
-      </w:r>
-      <w:r>
-        <w:rPr>
-          <w:i w:val="0"/>
-          <w:color w:val="auto"/>
-          <w:sz w:val="22"/>
-          <w:lang w:val="ro-RO" w:eastAsia="en-US"/>
-        </w:rPr>
-        <w:t>ceastă secțiune prezintă valorile temperaturii înregistrate de senzori amplasați în diferite locații din casă, oferind o perspectivă asupra variațiilor de temperatură între încăperi sau zone.</w:t>
+        <w:t>Temperatură: această secțiune prezintă valorile temperaturii înregistrate de senzori amplasați în diferite locații din casă, oferind o perspectivă asupra variațiilor de temperatură între încăperi sau zone.</w:t>
       </w:r>
     </w:p>
     <w:p>
@@ -10620,25 +10305,7 @@
           <w:sz w:val="22"/>
           <w:lang w:val="ro-RO" w:eastAsia="en-US"/>
         </w:rPr>
-        <w:t xml:space="preserve">Umiditate: </w:t>
-      </w:r>
-      <w:r>
-        <w:rPr>
-          <w:i w:val="0"/>
-          <w:color w:val="auto"/>
-          <w:sz w:val="22"/>
-          <w:lang w:val="ro-RO" w:eastAsia="en-US"/>
-        </w:rPr>
-        <w:t>a</w:t>
-      </w:r>
-      <w:r>
-        <w:rPr>
-          <w:i w:val="0"/>
-          <w:color w:val="auto"/>
-          <w:sz w:val="22"/>
-          <w:lang w:val="ro-RO" w:eastAsia="en-US"/>
-        </w:rPr>
-        <w:t>ceastă secțiune afișează valorile umidității din aer, înregistrate de senzori specifici. Monitorizarea umidității ajută la menținerea unui nivel confortabil de trai în interior</w:t>
+        <w:t>Umiditate: această secțiune afișează valorile umidității din aer, înregistrate de senzori specifici. Monitorizarea umidității ajută la menținerea unui nivel confortabil de trai în interior</w:t>
       </w:r>
     </w:p>
     <w:p>
@@ -10664,43 +10331,7 @@
           <w:lang w:val="ro-RO" w:eastAsia="en-US"/>
         </w:rPr>
         <w:lastRenderedPageBreak/>
-        <w:t xml:space="preserve">Calitatea aerului: </w:t>
-      </w:r>
-      <w:r>
-        <w:rPr>
-          <w:i w:val="0"/>
-          <w:color w:val="auto"/>
-          <w:sz w:val="22"/>
-          <w:lang w:val="ro-RO" w:eastAsia="en-US"/>
-        </w:rPr>
-        <w:t>a</w:t>
-      </w:r>
-      <w:r>
-        <w:rPr>
-          <w:i w:val="0"/>
-          <w:color w:val="auto"/>
-          <w:sz w:val="22"/>
-          <w:lang w:val="ro-RO" w:eastAsia="en-US"/>
-        </w:rPr>
-        <w:t>ceastă secțiune prezintă date despre calitatea aerului, inclusiv măsurători ale particulelor în suspensie (PM)</w:t>
-      </w:r>
-      <w:r>
-        <w:rPr>
-          <w:i w:val="0"/>
-          <w:color w:val="auto"/>
-          <w:sz w:val="22"/>
-          <w:lang w:val="ro-RO" w:eastAsia="en-US"/>
-        </w:rPr>
-        <w:t xml:space="preserve"> </w:t>
-      </w:r>
-      <w:r>
-        <w:rPr>
-          <w:i w:val="0"/>
-          <w:color w:val="auto"/>
-          <w:sz w:val="22"/>
-          <w:lang w:val="ro-RO" w:eastAsia="en-US"/>
-        </w:rPr>
-        <w:t>și dioxidului de carbon (CO2). Valorile înregistrate ajută la evaluarea calității aerului din interior și la identificarea potențialilor poluanți atmosferici.</w:t>
+        <w:t>Calitatea aerului: această secțiune prezintă date despre calitatea aerului, inclusiv măsurători ale particulelor în suspensie (PM) și dioxidului de carbon (CO2). Valorile înregistrate ajută la evaluarea calității aerului din interior și la identificarea potențialilor poluanți atmosferici.</w:t>
       </w:r>
     </w:p>
     <w:p>
@@ -10725,25 +10356,7 @@
           <w:sz w:val="22"/>
           <w:lang w:val="ro-RO" w:eastAsia="en-US"/>
         </w:rPr>
-        <w:t xml:space="preserve">Lumina: </w:t>
-      </w:r>
-      <w:r>
-        <w:rPr>
-          <w:i w:val="0"/>
-          <w:color w:val="auto"/>
-          <w:sz w:val="22"/>
-          <w:lang w:val="ro-RO" w:eastAsia="en-US"/>
-        </w:rPr>
-        <w:t>a</w:t>
-      </w:r>
-      <w:r>
-        <w:rPr>
-          <w:i w:val="0"/>
-          <w:color w:val="auto"/>
-          <w:sz w:val="22"/>
-          <w:lang w:val="ro-RO" w:eastAsia="en-US"/>
-        </w:rPr>
-        <w:t>ceastă secțiune afișează intensitatea luminii detectată de senzori, oferind informații despre nivelul de iluminare ambientală în diferite zone ale casei.</w:t>
+        <w:t>Lumina: această secțiune afișează intensitatea luminii detectată de senzori, oferind informații despre nivelul de iluminare ambientală în diferite zone ale casei.</w:t>
       </w:r>
     </w:p>
     <w:p>
@@ -10768,61 +10381,7 @@
           <w:sz w:val="22"/>
           <w:lang w:val="ro-RO" w:eastAsia="en-US"/>
         </w:rPr>
-        <w:t xml:space="preserve">Radiație: </w:t>
-      </w:r>
-      <w:r>
-        <w:rPr>
-          <w:i w:val="0"/>
-          <w:color w:val="auto"/>
-          <w:sz w:val="22"/>
-          <w:lang w:val="ro-RO" w:eastAsia="en-US"/>
-        </w:rPr>
-        <w:t>a</w:t>
-      </w:r>
-      <w:r>
-        <w:rPr>
-          <w:i w:val="0"/>
-          <w:color w:val="auto"/>
-          <w:sz w:val="22"/>
-          <w:lang w:val="ro-RO" w:eastAsia="en-US"/>
-        </w:rPr>
-        <w:t>ceastă secțiune prez</w:t>
-      </w:r>
-      <w:r>
-        <w:rPr>
-          <w:i w:val="0"/>
-          <w:color w:val="auto"/>
-          <w:sz w:val="22"/>
-          <w:lang w:val="ro-RO" w:eastAsia="en-US"/>
-        </w:rPr>
-        <w:t>intă</w:t>
-      </w:r>
-      <w:r>
-        <w:rPr>
-          <w:i w:val="0"/>
-          <w:color w:val="auto"/>
-          <w:sz w:val="22"/>
-          <w:lang w:val="ro-RO" w:eastAsia="en-US"/>
-        </w:rPr>
-        <w:t xml:space="preserve"> date despre radiație, măsurători ale nivelului radiației ultraviolete (UV</w:t>
-      </w:r>
-      <w:r>
-        <w:rPr>
-          <w:i w:val="0"/>
-          <w:color w:val="auto"/>
-          <w:sz w:val="22"/>
-          <w:lang w:val="ro-RO" w:eastAsia="en-US"/>
-        </w:rPr>
-        <w:t>)</w:t>
-      </w:r>
-      <w:r>
-        <w:rPr>
-          <w:i w:val="0"/>
-          <w:color w:val="auto"/>
-          <w:sz w:val="22"/>
-          <w:lang w:val="ro-RO" w:eastAsia="en-US"/>
-        </w:rPr>
-        <w:t>.</w:t>
+        <w:t>Radiație: această secțiune prezintă date despre radiație, măsurători ale nivelului radiației ultraviolete (UV).</w:t>
       </w:r>
     </w:p>
     <w:p>
@@ -10868,6 +10427,7 @@
           <w:bCs w:val="0"/>
           <w:i/>
           <w:iCs/>
+          <w:noProof/>
           <w:sz w:val="18"/>
           <w:szCs w:val="18"/>
         </w:rPr>
@@ -11129,25 +10689,7 @@
           <w:sz w:val="22"/>
           <w:lang w:val="ro-RO" w:eastAsia="en-US"/>
         </w:rPr>
-        <w:t xml:space="preserve">Elemente și </w:t>
-      </w:r>
-      <w:r>
-        <w:rPr>
-          <w:i w:val="0"/>
-          <w:color w:val="auto"/>
-          <w:sz w:val="22"/>
-          <w:lang w:val="ro-RO" w:eastAsia="en-US"/>
-        </w:rPr>
-        <w:t>f</w:t>
-      </w:r>
-      <w:r>
-        <w:rPr>
-          <w:i w:val="0"/>
-          <w:color w:val="auto"/>
-          <w:sz w:val="22"/>
-          <w:lang w:val="ro-RO" w:eastAsia="en-US"/>
-        </w:rPr>
-        <w:t>uncționalități</w:t>
+        <w:t>Elemente și funcționalități</w:t>
       </w:r>
     </w:p>
     <w:p>
@@ -11443,6 +10985,7 @@
           <w:bCs w:val="0"/>
           <w:i/>
           <w:iCs/>
+          <w:noProof/>
           <w:sz w:val="18"/>
           <w:szCs w:val="18"/>
         </w:rPr>
@@ -11677,100 +11220,73 @@
           <w:sz w:val="22"/>
           <w:lang w:val="ro-RO" w:eastAsia="en-US"/>
         </w:rPr>
-        <w:t>P</w:t>
-      </w:r>
-      <w:r>
+        <w:t>Pe ecranul principal al sistemului sunt afișate ora curentă, dar și valoarea temperaturii din încăpere în momentul curent. Pentru a interacționa cu sistemul, utilizatorul trebuie să efectueze un click pe ecran pentru a schimba meniul în care se află.</w:t>
+      </w:r>
+    </w:p>
+    <w:p>
+      <w:pPr>
+        <w:pStyle w:val="InstructionalText"/>
+        <w:ind w:firstLine="720"/>
+        <w:jc w:val="both"/>
         <w:rPr>
           <w:i w:val="0"/>
           <w:color w:val="auto"/>
           <w:sz w:val="22"/>
           <w:lang w:val="ro-RO" w:eastAsia="en-US"/>
         </w:rPr>
-        <w:t>e ecranul principal al sistemului sunt afișate ora curentă, dar și valoarea temperaturii din încăpere în momentul curent. Pentru a interacționa cu sistemul, utilizatorul trebuie să efectueze un click pe ecran pentru a schimba meniul în care se află.</w:t>
-      </w:r>
-    </w:p>
-    <w:p>
-      <w:pPr>
-        <w:pStyle w:val="InstructionalText"/>
-        <w:ind w:firstLine="720"/>
-        <w:jc w:val="both"/>
+      </w:pPr>
+      <w:r>
         <w:rPr>
           <w:i w:val="0"/>
           <w:color w:val="auto"/>
           <w:sz w:val="22"/>
           <w:lang w:val="ro-RO" w:eastAsia="en-US"/>
         </w:rPr>
-      </w:pPr>
-      <w:r>
+        <w:t xml:space="preserve">După efectuarea click-ului, pe display este afișat un nou meniu, în care utilizatorul are posibilitatea să aleagă dintre două variante, prima dintre ele este denumită “Panou de vizualizare”, iar a doua este “Panou de control”. </w:t>
+      </w:r>
+    </w:p>
+    <w:p>
+      <w:pPr>
+        <w:pStyle w:val="InstructionalText"/>
+        <w:ind w:firstLine="720"/>
+        <w:jc w:val="both"/>
         <w:rPr>
           <w:i w:val="0"/>
           <w:color w:val="auto"/>
           <w:sz w:val="22"/>
           <w:lang w:val="ro-RO" w:eastAsia="en-US"/>
         </w:rPr>
-        <w:t xml:space="preserve">După efectuarea click-ului, pe display este afișat un nou meniu, în care utilizatorul are posibilitatea să aleagă dintre două variante, prima dintre ele este denumită “Panou de vizualizare”, iar a doua este “Panou de control”. </w:t>
-      </w:r>
-    </w:p>
-    <w:p>
-      <w:pPr>
-        <w:pStyle w:val="InstructionalText"/>
-        <w:ind w:firstLine="720"/>
-        <w:jc w:val="both"/>
+      </w:pPr>
+      <w:r>
         <w:rPr>
           <w:i w:val="0"/>
           <w:color w:val="auto"/>
           <w:sz w:val="22"/>
           <w:lang w:val="ro-RO" w:eastAsia="en-US"/>
         </w:rPr>
-      </w:pPr>
-      <w:r>
+        <w:t>Un aspect important care trebuie menționat este următorul: dacă utilizatorul interacționează cu sistemul și accesează orice fereastră a acestuia, după un interval de 30 de secunde de la ultima interacțiune, interfața revine la starea inițială, la ecranul principal denumit și “Screen saver”, în care sunt afișate doar ora și temperatura curentă. Astfel sistemul intră într-o stare de așteptare până la următoare comandă, ceea ce sporește gradul de eficiență energetică.</w:t>
+      </w:r>
+    </w:p>
+    <w:p>
+      <w:pPr>
+        <w:pStyle w:val="InstructionalText"/>
+        <w:ind w:firstLine="720"/>
+        <w:jc w:val="both"/>
         <w:rPr>
           <w:i w:val="0"/>
           <w:color w:val="auto"/>
           <w:sz w:val="22"/>
           <w:lang w:val="ro-RO" w:eastAsia="en-US"/>
         </w:rPr>
-        <w:t>Un aspect important care trebuie menționat este următorul: dacă utilizatorul interacționează cu sistemul și accesează orice fereastră a acestuia, după un interval de 30 de secunde de la ultima interacțiune, interfața revine la starea inițială, la ecranul principal denumit și “Screen saver”, în care sunt afișate doar ora și temperatura curentă. Astfel sistemul intră într-o stare de așteptare până la următoare comandă, ceea ce sporește gradul de eficiență energetică.</w:t>
-      </w:r>
-    </w:p>
-    <w:p>
-      <w:pPr>
-        <w:pStyle w:val="InstructionalText"/>
-        <w:ind w:firstLine="720"/>
-        <w:jc w:val="both"/>
+      </w:pPr>
+      <w:r>
         <w:rPr>
           <w:i w:val="0"/>
           <w:color w:val="auto"/>
           <w:sz w:val="22"/>
           <w:lang w:val="ro-RO" w:eastAsia="en-US"/>
         </w:rPr>
-      </w:pPr>
-      <w:r>
-        <w:rPr>
-          <w:i w:val="0"/>
-          <w:color w:val="auto"/>
-          <w:sz w:val="22"/>
-          <w:lang w:val="ro-RO" w:eastAsia="en-US"/>
-        </w:rPr>
-        <w:t>În primul caz, dacă utilizatorul efectuează un click pe butonul “Panou de vizualizare”, interfața se schimbă și pe ecran apare un panou în care utilizatorul poate observa mai multe valori înregistrate de către senzorii sistemului. Valorile afișate sunt următoarele: temperatur</w:t>
-      </w:r>
-      <w:r>
-        <w:rPr>
-          <w:i w:val="0"/>
-          <w:color w:val="auto"/>
-          <w:sz w:val="22"/>
-          <w:lang w:val="ro-RO" w:eastAsia="en-US"/>
-        </w:rPr>
-        <w:t>a</w:t>
-      </w:r>
-      <w:r>
-        <w:rPr>
-          <w:i w:val="0"/>
-          <w:color w:val="auto"/>
-          <w:sz w:val="22"/>
-          <w:lang w:val="ro-RO" w:eastAsia="en-US"/>
-        </w:rPr>
-        <w:t xml:space="preserve"> și umiditatea din încăpere, calitatea aerului interior și exterior, starea luminii, adică dacă este suficientă lumină în încăpere și cantitatea de radiație UV din mediul exterior.</w:t>
+        <w:t>În primul caz, dacă utilizatorul efectuează un click pe butonul “Panou de vizualizare”, interfața se schimbă și pe ecran apare un panou în care utilizatorul poate observa mai multe valori înregistrate de către senzorii sistemului. Valorile afișate sunt următoarele: temperatura și umiditatea din încăpere, calitatea aerului interior și exterior, starea luminii, adică dacă este suficientă lumină în încăpere și cantitatea de radiație UV din mediul exterior.</w:t>
       </w:r>
     </w:p>
     <w:p>
@@ -13279,11 +12795,11 @@
       <w:bookmarkStart w:id="118" w:name="_Toc288057839"/>
       <w:bookmarkStart w:id="119" w:name="_Toc288057840"/>
       <w:bookmarkStart w:id="120" w:name="_Toc490026795"/>
-      <w:bookmarkEnd w:id="12"/>
-      <w:bookmarkEnd w:id="13"/>
       <w:bookmarkEnd w:id="14"/>
       <w:bookmarkEnd w:id="15"/>
       <w:bookmarkEnd w:id="16"/>
+      <w:bookmarkEnd w:id="17"/>
+      <w:bookmarkEnd w:id="18"/>
       <w:bookmarkEnd w:id="114"/>
       <w:bookmarkEnd w:id="115"/>
       <w:bookmarkEnd w:id="116"/>
@@ -13298,32 +12814,32 @@
           <w:lang w:val="ro-RO"/>
         </w:rPr>
       </w:pPr>
-      <w:bookmarkStart w:id="121" w:name="FEAReferenceModel"/>
-      <w:bookmarkStart w:id="122" w:name="_Toc395081362"/>
-      <w:bookmarkStart w:id="123" w:name="_Toc395092000"/>
-      <w:bookmarkStart w:id="124" w:name="_Toc395093009"/>
-      <w:bookmarkStart w:id="125" w:name="_Toc395095146"/>
-      <w:bookmarkStart w:id="126" w:name="_Toc395107345"/>
-      <w:bookmarkStart w:id="127" w:name="_Toc395163185"/>
-      <w:bookmarkStart w:id="128" w:name="_Toc395165903"/>
-      <w:bookmarkStart w:id="129" w:name="_Toc395166938"/>
-      <w:bookmarkStart w:id="130" w:name="_Toc395168739"/>
-      <w:bookmarkStart w:id="131" w:name="_Toc395170179"/>
-      <w:bookmarkStart w:id="132" w:name="_Toc395769966"/>
-      <w:bookmarkStart w:id="133" w:name="_Toc395773787"/>
-      <w:bookmarkStart w:id="134" w:name="_Toc395775526"/>
-      <w:bookmarkStart w:id="135" w:name="_Toc395779302"/>
-      <w:bookmarkStart w:id="136" w:name="_Toc395780408"/>
-      <w:bookmarkStart w:id="137" w:name="_Toc395792887"/>
-      <w:bookmarkStart w:id="138" w:name="_Toc403385974"/>
-      <w:bookmarkStart w:id="139" w:name="RecordOfChanges"/>
-      <w:bookmarkStart w:id="140" w:name="_Toc396111630"/>
-      <w:bookmarkStart w:id="141" w:name="AppD"/>
-      <w:bookmarkStart w:id="142" w:name="_Toc443996754"/>
-      <w:bookmarkStart w:id="143" w:name="_Toc444160457"/>
-      <w:bookmarkStart w:id="144" w:name="_Toc160527874"/>
-      <w:bookmarkStart w:id="145" w:name="_Toc164004858"/>
-      <w:bookmarkStart w:id="146" w:name="_Toc164005115"/>
+      <w:bookmarkStart w:id="121" w:name="_Toc164004858"/>
+      <w:bookmarkStart w:id="122" w:name="_Toc164005115"/>
+      <w:bookmarkStart w:id="123" w:name="FEAReferenceModel"/>
+      <w:bookmarkStart w:id="124" w:name="_Toc395081362"/>
+      <w:bookmarkStart w:id="125" w:name="_Toc395092000"/>
+      <w:bookmarkStart w:id="126" w:name="_Toc395093009"/>
+      <w:bookmarkStart w:id="127" w:name="_Toc395095146"/>
+      <w:bookmarkStart w:id="128" w:name="_Toc395107345"/>
+      <w:bookmarkStart w:id="129" w:name="_Toc395163185"/>
+      <w:bookmarkStart w:id="130" w:name="_Toc395165903"/>
+      <w:bookmarkStart w:id="131" w:name="_Toc395166938"/>
+      <w:bookmarkStart w:id="132" w:name="_Toc395168739"/>
+      <w:bookmarkStart w:id="133" w:name="_Toc395170179"/>
+      <w:bookmarkStart w:id="134" w:name="_Toc395769966"/>
+      <w:bookmarkStart w:id="135" w:name="_Toc395773787"/>
+      <w:bookmarkStart w:id="136" w:name="_Toc395775526"/>
+      <w:bookmarkStart w:id="137" w:name="_Toc395779302"/>
+      <w:bookmarkStart w:id="138" w:name="_Toc395780408"/>
+      <w:bookmarkStart w:id="139" w:name="_Toc395792887"/>
+      <w:bookmarkStart w:id="140" w:name="_Toc403385974"/>
+      <w:bookmarkStart w:id="141" w:name="RecordOfChanges"/>
+      <w:bookmarkStart w:id="142" w:name="_Toc396111630"/>
+      <w:bookmarkStart w:id="143" w:name="AppD"/>
+      <w:bookmarkStart w:id="144" w:name="_Toc443996754"/>
+      <w:bookmarkStart w:id="145" w:name="_Toc444160457"/>
+      <w:bookmarkStart w:id="146" w:name="_Toc160527874"/>
       <w:r>
         <w:rPr>
           <w:lang w:val="ro-RO"/>
@@ -13331,8 +12847,8 @@
         <w:lastRenderedPageBreak/>
         <w:t>Anexe</w:t>
       </w:r>
-      <w:bookmarkEnd w:id="145"/>
-      <w:bookmarkEnd w:id="146"/>
+      <w:bookmarkEnd w:id="121"/>
+      <w:bookmarkEnd w:id="122"/>
     </w:p>
     <w:p>
       <w:pPr>
@@ -13769,8 +13285,6 @@
       </w:pPr>
     </w:p>
     <w:bookmarkEnd w:id="120"/>
-    <w:bookmarkEnd w:id="121"/>
-    <w:bookmarkEnd w:id="122"/>
     <w:bookmarkEnd w:id="123"/>
     <w:bookmarkEnd w:id="124"/>
     <w:bookmarkEnd w:id="125"/>
@@ -13793,6 +13307,8 @@
     <w:bookmarkEnd w:id="142"/>
     <w:bookmarkEnd w:id="143"/>
     <w:bookmarkEnd w:id="144"/>
+    <w:bookmarkEnd w:id="145"/>
+    <w:bookmarkEnd w:id="146"/>
     <w:p>
       <w:pPr>
         <w:rPr>
@@ -13981,7 +13497,7 @@
         <w:rPr>
           <w:noProof/>
         </w:rPr>
-        <w:t>Prezentare generală și abordări de proiectare</w:t>
+        <w:t>Arhitectura Sistemului și Proiectarea Arhitecturii</w:t>
       </w:r>
     </w:fldSimple>
   </w:p>
@@ -21727,6 +21243,7 @@
   <w:style w:type="character" w:default="1" w:styleId="DefaultParagraphFont">
     <w:name w:val="Default Paragraph Font"/>
     <w:uiPriority w:val="1"/>
+    <w:semiHidden/>
     <w:unhideWhenUsed/>
   </w:style>
   <w:style w:type="table" w:default="1" w:styleId="TableNormal">
@@ -24467,16 +23984,15 @@
 </file>
 
 <file path=customXml/item1.xml><?xml version="1.0" encoding="utf-8"?>
-<b:Sources xmlns:b="http://schemas.openxmlformats.org/officeDocument/2006/bibliography" xmlns="http://schemas.openxmlformats.org/officeDocument/2006/bibliography" SelectedStyle="\APA.XSL" StyleName="APA"/>
+<?mso-contentType ?>
+<FormTemplates xmlns="http://schemas.microsoft.com/sharepoint/v3/contenttype/forms">
+  <Display>DocumentLibraryForm</Display>
+  <Edit>DocumentLibraryForm</Edit>
+  <New>DocumentLibraryForm</New>
+</FormTemplates>
 </file>
 
 <file path=customXml/item2.xml><?xml version="1.0" encoding="utf-8"?>
-<p:properties xmlns:p="http://schemas.microsoft.com/office/2006/metadata/properties" xmlns:xsi="http://www.w3.org/2001/XMLSchema-instance">
-  <documentManagement/>
-</p:properties>
-</file>
-
-<file path=customXml/item3.xml><?xml version="1.0" encoding="utf-8"?>
 <ct:contentTypeSchema xmlns:ct="http://schemas.microsoft.com/office/2006/metadata/contentType" xmlns:ma="http://schemas.microsoft.com/office/2006/metadata/properties/metaAttributes" ct:_="" ma:_="" ma:contentTypeName="Document" ma:contentTypeID="0x0101005593233731B8624D8656A89BA7E241F2" ma:contentTypeVersion="4" ma:contentTypeDescription="Create a new document." ma:contentTypeScope="" ma:versionID="84b16bc006a7df34ef51600173eb2ea2">
   <xsd:schema xmlns:xsd="http://www.w3.org/2001/XMLSchema" xmlns:xs="http://www.w3.org/2001/XMLSchema" xmlns:p="http://schemas.microsoft.com/office/2006/metadata/properties" xmlns:ns2="5bb3c9d7-dc2b-42c1-bf28-a8238428affa" targetNamespace="http://schemas.microsoft.com/office/2006/metadata/properties" ma:root="true" ma:fieldsID="2429b27eab62c9e857372cce31b9981d" ns2:_="">
     <xsd:import namespace="5bb3c9d7-dc2b-42c1-bf28-a8238428affa"/>
@@ -24620,32 +24136,25 @@
 </ct:contentTypeSchema>
 </file>
 
+<file path=customXml/item3.xml><?xml version="1.0" encoding="utf-8"?>
+<p:properties xmlns:p="http://schemas.microsoft.com/office/2006/metadata/properties" xmlns:xsi="http://www.w3.org/2001/XMLSchema-instance">
+  <documentManagement/>
+</p:properties>
+</file>
+
 <file path=customXml/item4.xml><?xml version="1.0" encoding="utf-8"?>
-<?mso-contentType ?>
-<FormTemplates xmlns="http://schemas.microsoft.com/sharepoint/v3/contenttype/forms">
-  <Display>DocumentLibraryForm</Display>
-  <Edit>DocumentLibraryForm</Edit>
-  <New>DocumentLibraryForm</New>
-</FormTemplates>
+<b:Sources xmlns:b="http://schemas.openxmlformats.org/officeDocument/2006/bibliography" xmlns="http://schemas.openxmlformats.org/officeDocument/2006/bibliography" SelectedStyle="\APA.XSL" StyleName="APA"/>
 </file>
 
 <file path=customXml/itemProps1.xml><?xml version="1.0" encoding="utf-8"?>
-<ds:datastoreItem xmlns:ds="http://schemas.openxmlformats.org/officeDocument/2006/customXml" ds:itemID="{46821892-14FC-45A7-B8B0-33D2BBB6827B}">
+<ds:datastoreItem xmlns:ds="http://schemas.openxmlformats.org/officeDocument/2006/customXml" ds:itemID="{6448C3F6-69F5-4C28-B9A8-75D4F82EE555}">
   <ds:schemaRefs>
-    <ds:schemaRef ds:uri="http://schemas.openxmlformats.org/officeDocument/2006/bibliography"/>
+    <ds:schemaRef ds:uri="http://schemas.microsoft.com/sharepoint/v3/contenttype/forms"/>
   </ds:schemaRefs>
 </ds:datastoreItem>
 </file>
 
 <file path=customXml/itemProps2.xml><?xml version="1.0" encoding="utf-8"?>
-<ds:datastoreItem xmlns:ds="http://schemas.openxmlformats.org/officeDocument/2006/customXml" ds:itemID="{014EF446-D6CA-402C-8626-C6422135F7CD}">
-  <ds:schemaRefs>
-    <ds:schemaRef ds:uri="http://schemas.microsoft.com/office/2006/metadata/properties"/>
-  </ds:schemaRefs>
-</ds:datastoreItem>
-</file>
-
-<file path=customXml/itemProps3.xml><?xml version="1.0" encoding="utf-8"?>
 <ds:datastoreItem xmlns:ds="http://schemas.openxmlformats.org/officeDocument/2006/customXml" ds:itemID="{8A80B975-DBB2-4D0B-96E6-F86021D200B0}">
   <ds:schemaRefs>
     <ds:schemaRef ds:uri="http://schemas.microsoft.com/office/2006/metadata/contentType"/>
@@ -24663,10 +24172,18 @@
 </ds:datastoreItem>
 </file>
 
+<file path=customXml/itemProps3.xml><?xml version="1.0" encoding="utf-8"?>
+<ds:datastoreItem xmlns:ds="http://schemas.openxmlformats.org/officeDocument/2006/customXml" ds:itemID="{014EF446-D6CA-402C-8626-C6422135F7CD}">
+  <ds:schemaRefs>
+    <ds:schemaRef ds:uri="http://schemas.microsoft.com/office/2006/metadata/properties"/>
+  </ds:schemaRefs>
+</ds:datastoreItem>
+</file>
+
 <file path=customXml/itemProps4.xml><?xml version="1.0" encoding="utf-8"?>
-<ds:datastoreItem xmlns:ds="http://schemas.openxmlformats.org/officeDocument/2006/customXml" ds:itemID="{6448C3F6-69F5-4C28-B9A8-75D4F82EE555}">
+<ds:datastoreItem xmlns:ds="http://schemas.openxmlformats.org/officeDocument/2006/customXml" ds:itemID="{46821892-14FC-45A7-B8B0-33D2BBB6827B}">
   <ds:schemaRefs>
-    <ds:schemaRef ds:uri="http://schemas.microsoft.com/sharepoint/v3/contenttype/forms"/>
+    <ds:schemaRef ds:uri="http://schemas.openxmlformats.org/officeDocument/2006/bibliography"/>
   </ds:schemaRefs>
 </ds:datastoreItem>
 </file>
</xml_diff>